<commit_message>
Added another library for evaluation
</commit_message>
<xml_diff>
--- a/Paper.docx
+++ b/Paper.docx
@@ -8,12 +8,447 @@
           <w:lang w:val="en-US"/>
         </w:rPr>
       </w:pPr>
+    </w:p>
+    <w:p>
+      <w:pPr>
+        <w:rPr>
+          <w:lang w:val="en-US"/>
+        </w:rPr>
+      </w:pPr>
       <w:r>
         <w:rPr>
           <w:lang w:val="en-US"/>
         </w:rPr>
         <w:t>Research Paper</w:t>
       </w:r>
+    </w:p>
+    <w:p>
+      <w:pPr>
+        <w:rPr>
+          <w:lang w:val="en-US"/>
+        </w:rPr>
+      </w:pPr>
+    </w:p>
+    <w:p>
+      <w:pPr>
+        <w:rPr>
+          <w:lang w:val="en-US"/>
+        </w:rPr>
+      </w:pPr>
+    </w:p>
+    <w:p>
+      <w:pPr>
+        <w:rPr>
+          <w:lang w:val="en-US"/>
+        </w:rPr>
+      </w:pPr>
+      <w:r>
+        <w:rPr>
+          <w:lang w:val="en-US"/>
+        </w:rPr>
+        <w:t xml:space="preserve">Topic: Analyzing the </w:t>
+      </w:r>
+      <w:r>
+        <w:rPr>
+          <w:lang w:val="en-US"/>
+        </w:rPr>
+        <w:t xml:space="preserve">effectiveness of bio-inspired metaheuristic algorithms in </w:t>
+      </w:r>
+      <w:r>
+        <w:rPr>
+          <w:lang w:val="en-US"/>
+        </w:rPr>
+        <w:t>optimizing</w:t>
+      </w:r>
+      <w:r>
+        <w:rPr>
+          <w:lang w:val="en-US"/>
+        </w:rPr>
+        <w:t xml:space="preserve"> simple collaborative filtering systems</w:t>
+      </w:r>
+    </w:p>
+    <w:p>
+      <w:pPr>
+        <w:pStyle w:val="ListParagraph"/>
+        <w:numPr>
+          <w:ilvl w:val="0"/>
+          <w:numId w:val="7"/>
+        </w:numPr>
+        <w:autoSpaceDE w:val="0"/>
+        <w:autoSpaceDN w:val="0"/>
+        <w:adjustRightInd w:val="0"/>
+        <w:rPr>
+          <w:rFonts w:cstheme="minorHAnsi"/>
+          <w:sz w:val="26"/>
+          <w:szCs w:val="26"/>
+          <w:lang w:val="en-GB"/>
+        </w:rPr>
+      </w:pPr>
+      <w:r>
+        <w:rPr>
+          <w:rFonts w:cstheme="minorHAnsi"/>
+          <w:sz w:val="26"/>
+          <w:szCs w:val="26"/>
+          <w:lang w:val="en-GB"/>
+        </w:rPr>
+        <w:t>Use SVD algorithm with RMSE as the accuracy measure/ intensity for the fireflies</w:t>
+      </w:r>
+    </w:p>
+    <w:p>
+      <w:pPr>
+        <w:pStyle w:val="ListParagraph"/>
+        <w:numPr>
+          <w:ilvl w:val="0"/>
+          <w:numId w:val="7"/>
+        </w:numPr>
+        <w:autoSpaceDE w:val="0"/>
+        <w:autoSpaceDN w:val="0"/>
+        <w:adjustRightInd w:val="0"/>
+        <w:rPr>
+          <w:rFonts w:cstheme="minorHAnsi"/>
+          <w:sz w:val="26"/>
+          <w:szCs w:val="26"/>
+          <w:lang w:val="en-GB"/>
+        </w:rPr>
+      </w:pPr>
+      <w:r>
+        <w:rPr>
+          <w:rFonts w:cstheme="minorHAnsi"/>
+          <w:sz w:val="26"/>
+          <w:szCs w:val="26"/>
+          <w:lang w:val="en-GB"/>
+        </w:rPr>
+        <w:t xml:space="preserve">The firefly algorithm will be used to </w:t>
+      </w:r>
+      <w:proofErr w:type="spellStart"/>
+      <w:r>
+        <w:rPr>
+          <w:rFonts w:cstheme="minorHAnsi"/>
+          <w:sz w:val="26"/>
+          <w:szCs w:val="26"/>
+          <w:lang w:val="en-GB"/>
+        </w:rPr>
+        <w:t>metaheuristically</w:t>
+      </w:r>
+      <w:proofErr w:type="spellEnd"/>
+      <w:r>
+        <w:rPr>
+          <w:rFonts w:cstheme="minorHAnsi"/>
+          <w:sz w:val="26"/>
+          <w:szCs w:val="26"/>
+          <w:lang w:val="en-GB"/>
+        </w:rPr>
+        <w:t xml:space="preserve"> determine the optimal hyper parameters for the SVD algorithm</w:t>
+      </w:r>
+    </w:p>
+    <w:p>
+      <w:pPr>
+        <w:pStyle w:val="ListParagraph"/>
+        <w:numPr>
+          <w:ilvl w:val="0"/>
+          <w:numId w:val="7"/>
+        </w:numPr>
+        <w:autoSpaceDE w:val="0"/>
+        <w:autoSpaceDN w:val="0"/>
+        <w:adjustRightInd w:val="0"/>
+        <w:rPr>
+          <w:rFonts w:cstheme="minorHAnsi"/>
+          <w:sz w:val="26"/>
+          <w:szCs w:val="26"/>
+          <w:lang w:val="en-GB"/>
+        </w:rPr>
+      </w:pPr>
+      <w:proofErr w:type="spellStart"/>
+      <w:r>
+        <w:rPr>
+          <w:rFonts w:cstheme="minorHAnsi"/>
+          <w:sz w:val="26"/>
+          <w:szCs w:val="26"/>
+          <w:lang w:val="en-GB"/>
+        </w:rPr>
+        <w:t>n_factors</w:t>
+      </w:r>
+      <w:proofErr w:type="spellEnd"/>
+      <w:r>
+        <w:rPr>
+          <w:rFonts w:cstheme="minorHAnsi"/>
+          <w:sz w:val="26"/>
+          <w:szCs w:val="26"/>
+          <w:lang w:val="en-GB"/>
+        </w:rPr>
+        <w:t xml:space="preserve">, </w:t>
+      </w:r>
+      <w:proofErr w:type="spellStart"/>
+      <w:r>
+        <w:rPr>
+          <w:rFonts w:cstheme="minorHAnsi"/>
+          <w:sz w:val="26"/>
+          <w:szCs w:val="26"/>
+          <w:lang w:val="en-GB"/>
+        </w:rPr>
+        <w:t>n_epochs</w:t>
+      </w:r>
+      <w:proofErr w:type="spellEnd"/>
+      <w:r>
+        <w:rPr>
+          <w:rFonts w:cstheme="minorHAnsi"/>
+          <w:sz w:val="26"/>
+          <w:szCs w:val="26"/>
+          <w:lang w:val="en-GB"/>
+        </w:rPr>
+        <w:t xml:space="preserve">, </w:t>
+      </w:r>
+      <w:proofErr w:type="spellStart"/>
+      <w:r>
+        <w:rPr>
+          <w:rFonts w:cstheme="minorHAnsi"/>
+          <w:sz w:val="26"/>
+          <w:szCs w:val="26"/>
+          <w:lang w:val="en-GB"/>
+        </w:rPr>
+        <w:t>lr_all</w:t>
+      </w:r>
+      <w:proofErr w:type="spellEnd"/>
+      <w:r>
+        <w:rPr>
+          <w:rFonts w:cstheme="minorHAnsi"/>
+          <w:sz w:val="26"/>
+          <w:szCs w:val="26"/>
+          <w:lang w:val="en-GB"/>
+        </w:rPr>
+        <w:t xml:space="preserve">, </w:t>
+      </w:r>
+      <w:proofErr w:type="spellStart"/>
+      <w:r>
+        <w:rPr>
+          <w:rFonts w:cstheme="minorHAnsi"/>
+          <w:sz w:val="26"/>
+          <w:szCs w:val="26"/>
+          <w:lang w:val="en-GB"/>
+        </w:rPr>
+        <w:t>reg_all</w:t>
+      </w:r>
+      <w:proofErr w:type="spellEnd"/>
+      <w:r>
+        <w:rPr>
+          <w:rFonts w:cstheme="minorHAnsi"/>
+          <w:sz w:val="26"/>
+          <w:szCs w:val="26"/>
+          <w:lang w:val="en-GB"/>
+        </w:rPr>
+        <w:t xml:space="preserve"> are the hyper parameters that will be tested (</w:t>
+      </w:r>
+      <w:hyperlink r:id="rId5" w:history="1">
+        <w:r>
+          <w:rPr>
+            <w:rFonts w:cstheme="minorHAnsi"/>
+            <w:color w:val="DCA10D"/>
+            <w:sz w:val="26"/>
+            <w:szCs w:val="26"/>
+            <w:lang w:val="en-GB"/>
+          </w:rPr>
+          <w:t>https://medium.com/towards-data-science/svd-where-model-tuning-goes-wrong-61c269402919</w:t>
+        </w:r>
+      </w:hyperlink>
+      <w:r>
+        <w:rPr>
+          <w:rFonts w:cstheme="minorHAnsi"/>
+          <w:sz w:val="26"/>
+          <w:szCs w:val="26"/>
+          <w:lang w:val="en-GB"/>
+        </w:rPr>
+        <w:t>)</w:t>
+      </w:r>
+    </w:p>
+    <w:p>
+      <w:pPr>
+        <w:rPr>
+          <w:lang w:val="en-US"/>
+        </w:rPr>
+      </w:pPr>
+    </w:p>
+    <w:p>
+      <w:pPr>
+        <w:rPr>
+          <w:lang w:val="en-US"/>
+        </w:rPr>
+      </w:pPr>
+      <w:r>
+        <w:rPr>
+          <w:lang w:val="en-US"/>
+        </w:rPr>
+        <w:t>A GitHub repo with evaluation scripts already built will be molded into the actual testing code.</w:t>
+      </w:r>
+    </w:p>
+    <w:p>
+      <w:pPr>
+        <w:rPr>
+          <w:lang w:val="en-US"/>
+        </w:rPr>
+      </w:pPr>
+      <w:r>
+        <w:rPr>
+          <w:lang w:val="en-US"/>
+        </w:rPr>
+        <w:br/>
+        <w:t xml:space="preserve">Firefly algorithm implementation -&gt; </w:t>
+      </w:r>
+      <w:r>
+        <w:rPr>
+          <w:lang w:val="en-US"/>
+        </w:rPr>
+        <w:t>https://docs.microsoft.com/en-us/archive/msdn-magazine/2015/june/test-run-firefly-algorithm-optimization</w:t>
+      </w:r>
+    </w:p>
+    <w:p>
+      <w:pPr>
+        <w:rPr>
+          <w:lang w:val="en-US"/>
+        </w:rPr>
+      </w:pPr>
+    </w:p>
+    <w:p>
+      <w:pPr>
+        <w:rPr>
+          <w:lang w:val="en-US"/>
+        </w:rPr>
+      </w:pPr>
+      <w:r>
+        <w:rPr>
+          <w:lang w:val="en-US"/>
+        </w:rPr>
+        <w:t>Sources</w:t>
+      </w:r>
+      <w:r>
+        <w:rPr>
+          <w:lang w:val="en-US"/>
+        </w:rPr>
+        <w:t>:</w:t>
+      </w:r>
+    </w:p>
+    <w:p>
+      <w:pPr>
+        <w:rPr>
+          <w:lang w:val="en-US"/>
+        </w:rPr>
+      </w:pPr>
+    </w:p>
+    <w:p>
+      <w:pPr>
+        <w:rPr>
+          <w:lang w:val="en-US"/>
+        </w:rPr>
+      </w:pPr>
+      <w:hyperlink r:id="rId6" w:history="1">
+        <w:r>
+          <w:rPr>
+            <w:rStyle w:val="Hyperlink"/>
+            <w:lang w:val="en-US"/>
+          </w:rPr>
+          <w:t>https://medium.com/towards-data-science/svd-where-model-tuning-goes-wrong-61c269402919</w:t>
+        </w:r>
+      </w:hyperlink>
+    </w:p>
+    <w:p>
+      <w:pPr>
+        <w:rPr>
+          <w:lang w:val="en-US"/>
+        </w:rPr>
+      </w:pPr>
+    </w:p>
+    <w:p>
+      <w:pPr>
+        <w:rPr>
+          <w:lang w:val="en-US"/>
+        </w:rPr>
+      </w:pPr>
+      <w:hyperlink r:id="rId7" w:history="1">
+        <w:r>
+          <w:rPr>
+            <w:rStyle w:val="Hyperlink"/>
+            <w:lang w:val="en-US"/>
+          </w:rPr>
+          <w:t>https://sifter.org/~simon/journal/20061211.html</w:t>
+        </w:r>
+      </w:hyperlink>
+    </w:p>
+    <w:p>
+      <w:pPr>
+        <w:rPr>
+          <w:lang w:val="en-US"/>
+        </w:rPr>
+      </w:pPr>
+    </w:p>
+    <w:p>
+      <w:pPr>
+        <w:rPr>
+          <w:lang w:val="en-US"/>
+        </w:rPr>
+      </w:pPr>
+      <w:hyperlink r:id="rId8" w:history="1">
+        <w:r>
+          <w:rPr>
+            <w:rStyle w:val="Hyperlink"/>
+            <w:lang w:val="en-US"/>
+          </w:rPr>
+          <w:t>https://datajobs.com/data-science-repo/Recommender-Systems-%5BNetflix%5D.pdf</w:t>
+        </w:r>
+      </w:hyperlink>
+    </w:p>
+    <w:p>
+      <w:pPr>
+        <w:rPr>
+          <w:lang w:val="en-US"/>
+        </w:rPr>
+      </w:pPr>
+    </w:p>
+    <w:p>
+      <w:pPr>
+        <w:rPr>
+          <w:lang w:val="en-US"/>
+        </w:rPr>
+      </w:pPr>
+      <w:r>
+        <w:rPr>
+          <w:lang w:val="en-US"/>
+        </w:rPr>
+        <w:t>https://www.sciencedirect.com/science/article/abs/pii/S0925231222006853</w:t>
+      </w:r>
+    </w:p>
+    <w:p>
+      <w:pPr>
+        <w:rPr>
+          <w:lang w:val="en-US"/>
+        </w:rPr>
+      </w:pPr>
+    </w:p>
+    <w:p>
+      <w:pPr>
+        <w:rPr>
+          <w:lang w:val="en-US"/>
+        </w:rPr>
+      </w:pPr>
+    </w:p>
+    <w:p>
+      <w:pPr>
+        <w:rPr>
+          <w:lang w:val="en-US"/>
+        </w:rPr>
+      </w:pPr>
+    </w:p>
+    <w:p>
+      <w:pPr>
+        <w:rPr>
+          <w:lang w:val="en-US"/>
+        </w:rPr>
+      </w:pPr>
+    </w:p>
+    <w:p>
+      <w:pPr>
+        <w:rPr>
+          <w:lang w:val="en-US"/>
+        </w:rPr>
+      </w:pPr>
     </w:p>
     <w:sectPr>
       <w:pgSz w:w="11906" w:h="16838"/>
@@ -23,6 +458,526 @@
     </w:sectPr>
   </w:body>
 </w:document>
+</file>
+
+<file path=word/numbering.xml><?xml version="1.0" encoding="utf-8"?>
+<w:numbering xmlns:wpc="http://schemas.microsoft.com/office/word/2010/wordprocessingCanvas" xmlns:cx="http://schemas.microsoft.com/office/drawing/2014/chartex" xmlns:cx1="http://schemas.microsoft.com/office/drawing/2015/9/8/chartex" xmlns:cx2="http://schemas.microsoft.com/office/drawing/2015/10/21/chartex" xmlns:cx3="http://schemas.microsoft.com/office/drawing/2016/5/9/chartex" xmlns:cx4="http://schemas.microsoft.com/office/drawing/2016/5/10/chartex" xmlns:cx5="http://schemas.microsoft.com/office/drawing/2016/5/11/chartex" xmlns:cx6="http://schemas.microsoft.com/office/drawing/2016/5/12/chartex" xmlns:cx7="http://schemas.microsoft.com/office/drawing/2016/5/13/chartex" xmlns:cx8="http://schemas.microsoft.com/office/drawing/2016/5/14/chartex" xmlns:mc="http://schemas.openxmlformats.org/markup-compatibility/2006" xmlns:aink="http://schemas.microsoft.com/office/drawing/2016/ink" xmlns:am3d="http://schemas.microsoft.com/office/drawing/2017/model3d" xmlns:o="urn:schemas-microsoft-com:office:office" xmlns:oel="http://schemas.microsoft.com/office/2019/extlst" xmlns:r="http://schemas.openxmlformats.org/officeDocument/2006/relationships" xmlns:m="http://schemas.openxmlformats.org/officeDocument/2006/math" xmlns:v="urn:schemas-microsoft-com:vml" xmlns:wp14="http://schemas.microsoft.com/office/word/2010/wordprocessingDrawing" xmlns:wp="http://schemas.openxmlformats.org/drawingml/2006/wordprocessingDrawing" xmlns:w10="urn:schemas-microsoft-com:office:word" xmlns:w="http://schemas.openxmlformats.org/wordprocessingml/2006/main" xmlns:w14="http://schemas.microsoft.com/office/word/2010/wordml" xmlns:w15="http://schemas.microsoft.com/office/word/2012/wordml" xmlns:w16cex="http://schemas.microsoft.com/office/word/2018/wordml/cex" xmlns:w16cid="http://schemas.microsoft.com/office/word/2016/wordml/cid" xmlns:w16="http://schemas.microsoft.com/office/word/2018/wordml" xmlns:w16sdtdh="http://schemas.microsoft.com/office/word/2020/wordml/sdtdatahash" xmlns:w16se="http://schemas.microsoft.com/office/word/2015/wordml/symex" xmlns:wpg="http://schemas.microsoft.com/office/word/2010/wordprocessingGroup" xmlns:wpi="http://schemas.microsoft.com/office/word/2010/wordprocessingInk" xmlns:wne="http://schemas.microsoft.com/office/word/2006/wordml" xmlns:wps="http://schemas.microsoft.com/office/word/2010/wordprocessingShape" mc:Ignorable="w14 w15 w16se w16cid w16 w16cex w16sdtdh wp14">
+  <w:abstractNum w:abstractNumId="0" w15:restartNumberingAfterBreak="0">
+    <w:nsid w:val="00000001"/>
+    <w:multiLevelType w:val="hybridMultilevel"/>
+    <w:tmpl w:val="FFFFFFFF"/>
+    <w:lvl w:ilvl="0" w:tplc="00000001">
+      <w:start w:val="1"/>
+      <w:numFmt w:val="bullet"/>
+      <w:lvlText w:val="⁃"/>
+      <w:lvlJc w:val="left"/>
+      <w:pPr>
+        <w:ind w:left="720" w:hanging="360"/>
+      </w:pPr>
+    </w:lvl>
+    <w:lvl w:ilvl="1" w:tplc="FFFFFFFF">
+      <w:numFmt w:val="decimal"/>
+      <w:lvlText w:val=""/>
+      <w:lvlJc w:val="left"/>
+    </w:lvl>
+    <w:lvl w:ilvl="2" w:tplc="FFFFFFFF">
+      <w:numFmt w:val="decimal"/>
+      <w:lvlText w:val=""/>
+      <w:lvlJc w:val="left"/>
+    </w:lvl>
+    <w:lvl w:ilvl="3" w:tplc="FFFFFFFF">
+      <w:numFmt w:val="decimal"/>
+      <w:lvlText w:val=""/>
+      <w:lvlJc w:val="left"/>
+    </w:lvl>
+    <w:lvl w:ilvl="4" w:tplc="FFFFFFFF">
+      <w:numFmt w:val="decimal"/>
+      <w:lvlText w:val=""/>
+      <w:lvlJc w:val="left"/>
+    </w:lvl>
+    <w:lvl w:ilvl="5" w:tplc="FFFFFFFF">
+      <w:numFmt w:val="decimal"/>
+      <w:lvlText w:val=""/>
+      <w:lvlJc w:val="left"/>
+    </w:lvl>
+    <w:lvl w:ilvl="6" w:tplc="FFFFFFFF">
+      <w:numFmt w:val="decimal"/>
+      <w:lvlText w:val=""/>
+      <w:lvlJc w:val="left"/>
+    </w:lvl>
+    <w:lvl w:ilvl="7" w:tplc="FFFFFFFF">
+      <w:numFmt w:val="decimal"/>
+      <w:lvlText w:val=""/>
+      <w:lvlJc w:val="left"/>
+    </w:lvl>
+    <w:lvl w:ilvl="8" w:tplc="FFFFFFFF">
+      <w:numFmt w:val="decimal"/>
+      <w:lvlText w:val=""/>
+      <w:lvlJc w:val="left"/>
+    </w:lvl>
+  </w:abstractNum>
+  <w:abstractNum w:abstractNumId="1" w15:restartNumberingAfterBreak="0">
+    <w:nsid w:val="00000002"/>
+    <w:multiLevelType w:val="hybridMultilevel"/>
+    <w:tmpl w:val="FFFFFFFF"/>
+    <w:lvl w:ilvl="0" w:tplc="00000065">
+      <w:start w:val="1"/>
+      <w:numFmt w:val="bullet"/>
+      <w:lvlText w:val="◦"/>
+      <w:lvlJc w:val="left"/>
+      <w:pPr>
+        <w:ind w:left="720" w:hanging="360"/>
+      </w:pPr>
+    </w:lvl>
+    <w:lvl w:ilvl="1" w:tplc="FFFFFFFF">
+      <w:numFmt w:val="decimal"/>
+      <w:lvlText w:val=""/>
+      <w:lvlJc w:val="left"/>
+    </w:lvl>
+    <w:lvl w:ilvl="2" w:tplc="FFFFFFFF">
+      <w:numFmt w:val="decimal"/>
+      <w:lvlText w:val=""/>
+      <w:lvlJc w:val="left"/>
+    </w:lvl>
+    <w:lvl w:ilvl="3" w:tplc="FFFFFFFF">
+      <w:numFmt w:val="decimal"/>
+      <w:lvlText w:val=""/>
+      <w:lvlJc w:val="left"/>
+    </w:lvl>
+    <w:lvl w:ilvl="4" w:tplc="FFFFFFFF">
+      <w:numFmt w:val="decimal"/>
+      <w:lvlText w:val=""/>
+      <w:lvlJc w:val="left"/>
+    </w:lvl>
+    <w:lvl w:ilvl="5" w:tplc="FFFFFFFF">
+      <w:numFmt w:val="decimal"/>
+      <w:lvlText w:val=""/>
+      <w:lvlJc w:val="left"/>
+    </w:lvl>
+    <w:lvl w:ilvl="6" w:tplc="FFFFFFFF">
+      <w:numFmt w:val="decimal"/>
+      <w:lvlText w:val=""/>
+      <w:lvlJc w:val="left"/>
+    </w:lvl>
+    <w:lvl w:ilvl="7" w:tplc="FFFFFFFF">
+      <w:numFmt w:val="decimal"/>
+      <w:lvlText w:val=""/>
+      <w:lvlJc w:val="left"/>
+    </w:lvl>
+    <w:lvl w:ilvl="8" w:tplc="FFFFFFFF">
+      <w:numFmt w:val="decimal"/>
+      <w:lvlText w:val=""/>
+      <w:lvlJc w:val="left"/>
+    </w:lvl>
+  </w:abstractNum>
+  <w:abstractNum w:abstractNumId="2" w15:restartNumberingAfterBreak="0">
+    <w:nsid w:val="00000003"/>
+    <w:multiLevelType w:val="hybridMultilevel"/>
+    <w:tmpl w:val="FFFFFFFF"/>
+    <w:lvl w:ilvl="0" w:tplc="000000C9">
+      <w:start w:val="1"/>
+      <w:numFmt w:val="bullet"/>
+      <w:lvlText w:val="✓"/>
+      <w:lvlJc w:val="left"/>
+      <w:pPr>
+        <w:ind w:left="720" w:hanging="360"/>
+      </w:pPr>
+    </w:lvl>
+    <w:lvl w:ilvl="1" w:tplc="FFFFFFFF">
+      <w:numFmt w:val="decimal"/>
+      <w:lvlText w:val=""/>
+      <w:lvlJc w:val="left"/>
+    </w:lvl>
+    <w:lvl w:ilvl="2" w:tplc="FFFFFFFF">
+      <w:numFmt w:val="decimal"/>
+      <w:lvlText w:val=""/>
+      <w:lvlJc w:val="left"/>
+    </w:lvl>
+    <w:lvl w:ilvl="3" w:tplc="FFFFFFFF">
+      <w:numFmt w:val="decimal"/>
+      <w:lvlText w:val=""/>
+      <w:lvlJc w:val="left"/>
+    </w:lvl>
+    <w:lvl w:ilvl="4" w:tplc="FFFFFFFF">
+      <w:numFmt w:val="decimal"/>
+      <w:lvlText w:val=""/>
+      <w:lvlJc w:val="left"/>
+    </w:lvl>
+    <w:lvl w:ilvl="5" w:tplc="FFFFFFFF">
+      <w:numFmt w:val="decimal"/>
+      <w:lvlText w:val=""/>
+      <w:lvlJc w:val="left"/>
+    </w:lvl>
+    <w:lvl w:ilvl="6" w:tplc="FFFFFFFF">
+      <w:numFmt w:val="decimal"/>
+      <w:lvlText w:val=""/>
+      <w:lvlJc w:val="left"/>
+    </w:lvl>
+    <w:lvl w:ilvl="7" w:tplc="FFFFFFFF">
+      <w:numFmt w:val="decimal"/>
+      <w:lvlText w:val=""/>
+      <w:lvlJc w:val="left"/>
+    </w:lvl>
+    <w:lvl w:ilvl="8" w:tplc="FFFFFFFF">
+      <w:numFmt w:val="decimal"/>
+      <w:lvlText w:val=""/>
+      <w:lvlJc w:val="left"/>
+    </w:lvl>
+  </w:abstractNum>
+  <w:abstractNum w:abstractNumId="3" w15:restartNumberingAfterBreak="0">
+    <w:nsid w:val="00000004"/>
+    <w:multiLevelType w:val="hybridMultilevel"/>
+    <w:tmpl w:val="FFFFFFFF"/>
+    <w:lvl w:ilvl="0" w:tplc="0000012D">
+      <w:start w:val="1"/>
+      <w:numFmt w:val="bullet"/>
+      <w:lvlText w:val="◦"/>
+      <w:lvlJc w:val="left"/>
+      <w:pPr>
+        <w:ind w:left="720" w:hanging="360"/>
+      </w:pPr>
+    </w:lvl>
+    <w:lvl w:ilvl="1" w:tplc="FFFFFFFF">
+      <w:numFmt w:val="decimal"/>
+      <w:lvlText w:val=""/>
+      <w:lvlJc w:val="left"/>
+    </w:lvl>
+    <w:lvl w:ilvl="2" w:tplc="FFFFFFFF">
+      <w:numFmt w:val="decimal"/>
+      <w:lvlText w:val=""/>
+      <w:lvlJc w:val="left"/>
+    </w:lvl>
+    <w:lvl w:ilvl="3" w:tplc="FFFFFFFF">
+      <w:numFmt w:val="decimal"/>
+      <w:lvlText w:val=""/>
+      <w:lvlJc w:val="left"/>
+    </w:lvl>
+    <w:lvl w:ilvl="4" w:tplc="FFFFFFFF">
+      <w:numFmt w:val="decimal"/>
+      <w:lvlText w:val=""/>
+      <w:lvlJc w:val="left"/>
+    </w:lvl>
+    <w:lvl w:ilvl="5" w:tplc="FFFFFFFF">
+      <w:numFmt w:val="decimal"/>
+      <w:lvlText w:val=""/>
+      <w:lvlJc w:val="left"/>
+    </w:lvl>
+    <w:lvl w:ilvl="6" w:tplc="FFFFFFFF">
+      <w:numFmt w:val="decimal"/>
+      <w:lvlText w:val=""/>
+      <w:lvlJc w:val="left"/>
+    </w:lvl>
+    <w:lvl w:ilvl="7" w:tplc="FFFFFFFF">
+      <w:numFmt w:val="decimal"/>
+      <w:lvlText w:val=""/>
+      <w:lvlJc w:val="left"/>
+    </w:lvl>
+    <w:lvl w:ilvl="8" w:tplc="FFFFFFFF">
+      <w:numFmt w:val="decimal"/>
+      <w:lvlText w:val=""/>
+      <w:lvlJc w:val="left"/>
+    </w:lvl>
+  </w:abstractNum>
+  <w:abstractNum w:abstractNumId="4" w15:restartNumberingAfterBreak="0">
+    <w:nsid w:val="00000005"/>
+    <w:multiLevelType w:val="hybridMultilevel"/>
+    <w:tmpl w:val="FFFFFFFF"/>
+    <w:lvl w:ilvl="0" w:tplc="00000191">
+      <w:start w:val="1"/>
+      <w:numFmt w:val="bullet"/>
+      <w:lvlText w:val="⁃"/>
+      <w:lvlJc w:val="left"/>
+      <w:pPr>
+        <w:ind w:left="720" w:hanging="360"/>
+      </w:pPr>
+    </w:lvl>
+    <w:lvl w:ilvl="1" w:tplc="FFFFFFFF">
+      <w:numFmt w:val="decimal"/>
+      <w:lvlText w:val=""/>
+      <w:lvlJc w:val="left"/>
+    </w:lvl>
+    <w:lvl w:ilvl="2" w:tplc="FFFFFFFF">
+      <w:numFmt w:val="decimal"/>
+      <w:lvlText w:val=""/>
+      <w:lvlJc w:val="left"/>
+    </w:lvl>
+    <w:lvl w:ilvl="3" w:tplc="FFFFFFFF">
+      <w:numFmt w:val="decimal"/>
+      <w:lvlText w:val=""/>
+      <w:lvlJc w:val="left"/>
+    </w:lvl>
+    <w:lvl w:ilvl="4" w:tplc="FFFFFFFF">
+      <w:numFmt w:val="decimal"/>
+      <w:lvlText w:val=""/>
+      <w:lvlJc w:val="left"/>
+    </w:lvl>
+    <w:lvl w:ilvl="5" w:tplc="FFFFFFFF">
+      <w:numFmt w:val="decimal"/>
+      <w:lvlText w:val=""/>
+      <w:lvlJc w:val="left"/>
+    </w:lvl>
+    <w:lvl w:ilvl="6" w:tplc="FFFFFFFF">
+      <w:numFmt w:val="decimal"/>
+      <w:lvlText w:val=""/>
+      <w:lvlJc w:val="left"/>
+    </w:lvl>
+    <w:lvl w:ilvl="7" w:tplc="FFFFFFFF">
+      <w:numFmt w:val="decimal"/>
+      <w:lvlText w:val=""/>
+      <w:lvlJc w:val="left"/>
+    </w:lvl>
+    <w:lvl w:ilvl="8" w:tplc="FFFFFFFF">
+      <w:numFmt w:val="decimal"/>
+      <w:lvlText w:val=""/>
+      <w:lvlJc w:val="left"/>
+    </w:lvl>
+  </w:abstractNum>
+  <w:abstractNum w:abstractNumId="5" w15:restartNumberingAfterBreak="0">
+    <w:nsid w:val="13D92FC9"/>
+    <w:multiLevelType w:val="hybridMultilevel"/>
+    <w:tmpl w:val="A3F6C3F0"/>
+    <w:lvl w:ilvl="0" w:tplc="ABE86A2C">
+      <w:numFmt w:val="bullet"/>
+      <w:lvlText w:val="-"/>
+      <w:lvlJc w:val="left"/>
+      <w:pPr>
+        <w:ind w:left="720" w:hanging="360"/>
+      </w:pPr>
+      <w:rPr>
+        <w:rFonts w:ascii="AppleSystemUIFont" w:eastAsiaTheme="minorHAnsi" w:hAnsi="AppleSystemUIFont" w:cs="AppleSystemUIFont" w:hint="default"/>
+      </w:rPr>
+    </w:lvl>
+    <w:lvl w:ilvl="1" w:tplc="08090003" w:tentative="1">
+      <w:start w:val="1"/>
+      <w:numFmt w:val="bullet"/>
+      <w:lvlText w:val="o"/>
+      <w:lvlJc w:val="left"/>
+      <w:pPr>
+        <w:ind w:left="1440" w:hanging="360"/>
+      </w:pPr>
+      <w:rPr>
+        <w:rFonts w:ascii="Courier New" w:hAnsi="Courier New" w:cs="Courier New" w:hint="default"/>
+      </w:rPr>
+    </w:lvl>
+    <w:lvl w:ilvl="2" w:tplc="08090005" w:tentative="1">
+      <w:start w:val="1"/>
+      <w:numFmt w:val="bullet"/>
+      <w:lvlText w:val=""/>
+      <w:lvlJc w:val="left"/>
+      <w:pPr>
+        <w:ind w:left="2160" w:hanging="360"/>
+      </w:pPr>
+      <w:rPr>
+        <w:rFonts w:ascii="Wingdings" w:hAnsi="Wingdings" w:hint="default"/>
+      </w:rPr>
+    </w:lvl>
+    <w:lvl w:ilvl="3" w:tplc="08090001" w:tentative="1">
+      <w:start w:val="1"/>
+      <w:numFmt w:val="bullet"/>
+      <w:lvlText w:val=""/>
+      <w:lvlJc w:val="left"/>
+      <w:pPr>
+        <w:ind w:left="2880" w:hanging="360"/>
+      </w:pPr>
+      <w:rPr>
+        <w:rFonts w:ascii="Symbol" w:hAnsi="Symbol" w:hint="default"/>
+      </w:rPr>
+    </w:lvl>
+    <w:lvl w:ilvl="4" w:tplc="08090003" w:tentative="1">
+      <w:start w:val="1"/>
+      <w:numFmt w:val="bullet"/>
+      <w:lvlText w:val="o"/>
+      <w:lvlJc w:val="left"/>
+      <w:pPr>
+        <w:ind w:left="3600" w:hanging="360"/>
+      </w:pPr>
+      <w:rPr>
+        <w:rFonts w:ascii="Courier New" w:hAnsi="Courier New" w:cs="Courier New" w:hint="default"/>
+      </w:rPr>
+    </w:lvl>
+    <w:lvl w:ilvl="5" w:tplc="08090005" w:tentative="1">
+      <w:start w:val="1"/>
+      <w:numFmt w:val="bullet"/>
+      <w:lvlText w:val=""/>
+      <w:lvlJc w:val="left"/>
+      <w:pPr>
+        <w:ind w:left="4320" w:hanging="360"/>
+      </w:pPr>
+      <w:rPr>
+        <w:rFonts w:ascii="Wingdings" w:hAnsi="Wingdings" w:hint="default"/>
+      </w:rPr>
+    </w:lvl>
+    <w:lvl w:ilvl="6" w:tplc="08090001" w:tentative="1">
+      <w:start w:val="1"/>
+      <w:numFmt w:val="bullet"/>
+      <w:lvlText w:val=""/>
+      <w:lvlJc w:val="left"/>
+      <w:pPr>
+        <w:ind w:left="5040" w:hanging="360"/>
+      </w:pPr>
+      <w:rPr>
+        <w:rFonts w:ascii="Symbol" w:hAnsi="Symbol" w:hint="default"/>
+      </w:rPr>
+    </w:lvl>
+    <w:lvl w:ilvl="7" w:tplc="08090003" w:tentative="1">
+      <w:start w:val="1"/>
+      <w:numFmt w:val="bullet"/>
+      <w:lvlText w:val="o"/>
+      <w:lvlJc w:val="left"/>
+      <w:pPr>
+        <w:ind w:left="5760" w:hanging="360"/>
+      </w:pPr>
+      <w:rPr>
+        <w:rFonts w:ascii="Courier New" w:hAnsi="Courier New" w:cs="Courier New" w:hint="default"/>
+      </w:rPr>
+    </w:lvl>
+    <w:lvl w:ilvl="8" w:tplc="08090005" w:tentative="1">
+      <w:start w:val="1"/>
+      <w:numFmt w:val="bullet"/>
+      <w:lvlText w:val=""/>
+      <w:lvlJc w:val="left"/>
+      <w:pPr>
+        <w:ind w:left="6480" w:hanging="360"/>
+      </w:pPr>
+      <w:rPr>
+        <w:rFonts w:ascii="Wingdings" w:hAnsi="Wingdings" w:hint="default"/>
+      </w:rPr>
+    </w:lvl>
+  </w:abstractNum>
+  <w:abstractNum w:abstractNumId="6" w15:restartNumberingAfterBreak="0">
+    <w:nsid w:val="2E930C8B"/>
+    <w:multiLevelType w:val="hybridMultilevel"/>
+    <w:tmpl w:val="CB9815AE"/>
+    <w:lvl w:ilvl="0" w:tplc="179287E4">
+      <w:numFmt w:val="bullet"/>
+      <w:lvlText w:val="-"/>
+      <w:lvlJc w:val="left"/>
+      <w:pPr>
+        <w:ind w:left="720" w:hanging="360"/>
+      </w:pPr>
+      <w:rPr>
+        <w:rFonts w:ascii="Calibri" w:eastAsiaTheme="minorHAnsi" w:hAnsi="Calibri" w:cs="Calibri" w:hint="default"/>
+      </w:rPr>
+    </w:lvl>
+    <w:lvl w:ilvl="1" w:tplc="08090003" w:tentative="1">
+      <w:start w:val="1"/>
+      <w:numFmt w:val="bullet"/>
+      <w:lvlText w:val="o"/>
+      <w:lvlJc w:val="left"/>
+      <w:pPr>
+        <w:ind w:left="1440" w:hanging="360"/>
+      </w:pPr>
+      <w:rPr>
+        <w:rFonts w:ascii="Courier New" w:hAnsi="Courier New" w:cs="Courier New" w:hint="default"/>
+      </w:rPr>
+    </w:lvl>
+    <w:lvl w:ilvl="2" w:tplc="08090005" w:tentative="1">
+      <w:start w:val="1"/>
+      <w:numFmt w:val="bullet"/>
+      <w:lvlText w:val=""/>
+      <w:lvlJc w:val="left"/>
+      <w:pPr>
+        <w:ind w:left="2160" w:hanging="360"/>
+      </w:pPr>
+      <w:rPr>
+        <w:rFonts w:ascii="Wingdings" w:hAnsi="Wingdings" w:hint="default"/>
+      </w:rPr>
+    </w:lvl>
+    <w:lvl w:ilvl="3" w:tplc="08090001" w:tentative="1">
+      <w:start w:val="1"/>
+      <w:numFmt w:val="bullet"/>
+      <w:lvlText w:val=""/>
+      <w:lvlJc w:val="left"/>
+      <w:pPr>
+        <w:ind w:left="2880" w:hanging="360"/>
+      </w:pPr>
+      <w:rPr>
+        <w:rFonts w:ascii="Symbol" w:hAnsi="Symbol" w:hint="default"/>
+      </w:rPr>
+    </w:lvl>
+    <w:lvl w:ilvl="4" w:tplc="08090003" w:tentative="1">
+      <w:start w:val="1"/>
+      <w:numFmt w:val="bullet"/>
+      <w:lvlText w:val="o"/>
+      <w:lvlJc w:val="left"/>
+      <w:pPr>
+        <w:ind w:left="3600" w:hanging="360"/>
+      </w:pPr>
+      <w:rPr>
+        <w:rFonts w:ascii="Courier New" w:hAnsi="Courier New" w:cs="Courier New" w:hint="default"/>
+      </w:rPr>
+    </w:lvl>
+    <w:lvl w:ilvl="5" w:tplc="08090005" w:tentative="1">
+      <w:start w:val="1"/>
+      <w:numFmt w:val="bullet"/>
+      <w:lvlText w:val=""/>
+      <w:lvlJc w:val="left"/>
+      <w:pPr>
+        <w:ind w:left="4320" w:hanging="360"/>
+      </w:pPr>
+      <w:rPr>
+        <w:rFonts w:ascii="Wingdings" w:hAnsi="Wingdings" w:hint="default"/>
+      </w:rPr>
+    </w:lvl>
+    <w:lvl w:ilvl="6" w:tplc="08090001" w:tentative="1">
+      <w:start w:val="1"/>
+      <w:numFmt w:val="bullet"/>
+      <w:lvlText w:val=""/>
+      <w:lvlJc w:val="left"/>
+      <w:pPr>
+        <w:ind w:left="5040" w:hanging="360"/>
+      </w:pPr>
+      <w:rPr>
+        <w:rFonts w:ascii="Symbol" w:hAnsi="Symbol" w:hint="default"/>
+      </w:rPr>
+    </w:lvl>
+    <w:lvl w:ilvl="7" w:tplc="08090003" w:tentative="1">
+      <w:start w:val="1"/>
+      <w:numFmt w:val="bullet"/>
+      <w:lvlText w:val="o"/>
+      <w:lvlJc w:val="left"/>
+      <w:pPr>
+        <w:ind w:left="5760" w:hanging="360"/>
+      </w:pPr>
+      <w:rPr>
+        <w:rFonts w:ascii="Courier New" w:hAnsi="Courier New" w:cs="Courier New" w:hint="default"/>
+      </w:rPr>
+    </w:lvl>
+    <w:lvl w:ilvl="8" w:tplc="08090005" w:tentative="1">
+      <w:start w:val="1"/>
+      <w:numFmt w:val="bullet"/>
+      <w:lvlText w:val=""/>
+      <w:lvlJc w:val="left"/>
+      <w:pPr>
+        <w:ind w:left="6480" w:hanging="360"/>
+      </w:pPr>
+      <w:rPr>
+        <w:rFonts w:ascii="Wingdings" w:hAnsi="Wingdings" w:hint="default"/>
+      </w:rPr>
+    </w:lvl>
+  </w:abstractNum>
+  <w:num w:numId="1" w16cid:durableId="1619725719">
+    <w:abstractNumId w:val="0"/>
+  </w:num>
+  <w:num w:numId="2" w16cid:durableId="374962421">
+    <w:abstractNumId w:val="1"/>
+  </w:num>
+  <w:num w:numId="3" w16cid:durableId="395132580">
+    <w:abstractNumId w:val="2"/>
+  </w:num>
+  <w:num w:numId="4" w16cid:durableId="1638760098">
+    <w:abstractNumId w:val="3"/>
+  </w:num>
+  <w:num w:numId="5" w16cid:durableId="1932198969">
+    <w:abstractNumId w:val="4"/>
+  </w:num>
+  <w:num w:numId="6" w16cid:durableId="1167791033">
+    <w:abstractNumId w:val="5"/>
+  </w:num>
+  <w:num w:numId="7" w16cid:durableId="938610892">
+    <w:abstractNumId w:val="6"/>
+  </w:num>
+</w:numbering>
 </file>
 
 <file path=word/styles.xml><?xml version="1.0" encoding="utf-8"?>
@@ -419,11 +1374,11 @@
   <w:style w:type="paragraph" w:default="1" w:styleId="Normal">
     <w:name w:val="Normal"/>
     <w:qFormat/>
+    <w:rsid w:val="003C3D2F"/>
   </w:style>
   <w:style w:type="character" w:default="1" w:styleId="DefaultParagraphFont">
     <w:name w:val="Default Paragraph Font"/>
     <w:uiPriority w:val="1"/>
-    <w:semiHidden/>
     <w:unhideWhenUsed/>
   </w:style>
   <w:style w:type="table" w:default="1" w:styleId="TableNormal">
@@ -446,6 +1401,40 @@
     <w:uiPriority w:val="99"/>
     <w:semiHidden/>
     <w:unhideWhenUsed/>
+  </w:style>
+  <w:style w:type="paragraph" w:styleId="ListParagraph">
+    <w:name w:val="List Paragraph"/>
+    <w:basedOn w:val="Normal"/>
+    <w:uiPriority w:val="34"/>
+    <w:qFormat/>
+    <w:rsid w:val="003C3D2F"/>
+    <w:pPr>
+      <w:ind w:left="720"/>
+      <w:contextualSpacing/>
+    </w:pPr>
+  </w:style>
+  <w:style w:type="character" w:styleId="Hyperlink">
+    <w:name w:val="Hyperlink"/>
+    <w:basedOn w:val="DefaultParagraphFont"/>
+    <w:uiPriority w:val="99"/>
+    <w:unhideWhenUsed/>
+    <w:rsid w:val="003C3D2F"/>
+    <w:rPr>
+      <w:color w:val="0563C1" w:themeColor="hyperlink"/>
+      <w:u w:val="single"/>
+    </w:rPr>
+  </w:style>
+  <w:style w:type="character" w:styleId="UnresolvedMention">
+    <w:name w:val="Unresolved Mention"/>
+    <w:basedOn w:val="DefaultParagraphFont"/>
+    <w:uiPriority w:val="99"/>
+    <w:semiHidden/>
+    <w:unhideWhenUsed/>
+    <w:rsid w:val="003C3D2F"/>
+    <w:rPr>
+      <w:color w:val="605E5C"/>
+      <w:shd w:val="clear" w:color="auto" w:fill="E1DFDD"/>
+    </w:rPr>
   </w:style>
 </w:styles>
 </file>

</xml_diff>